<commit_message>
alteração do passo a passo
</commit_message>
<xml_diff>
--- a/doc/Clonar o projeto.docx
+++ b/doc/Clonar o projeto.docx
@@ -45,55 +45,271 @@
       <w:r>
         <w:t>2- Acesse o diretório do projeto clonado:</w:t>
       </w:r>
+    </w:p>
+    <w:p>
+      <w:proofErr w:type="spellStart"/>
+      <w:r>
+        <w:t>cd</w:t>
+      </w:r>
+      <w:proofErr w:type="spellEnd"/>
+      <w:r>
+        <w:t xml:space="preserve"> carreira</w:t>
+      </w:r>
+    </w:p>
+    <w:p>
+      <w:r>
+        <w:t xml:space="preserve">3- Abrir o </w:t>
+      </w:r>
+      <w:proofErr w:type="spellStart"/>
+      <w:r>
+        <w:t>vscode</w:t>
+      </w:r>
+      <w:proofErr w:type="spellEnd"/>
+      <w:r>
+        <w:t xml:space="preserve"> com o comando:</w:t>
+      </w:r>
+    </w:p>
+    <w:p>
+      <w:proofErr w:type="spellStart"/>
+      <w:proofErr w:type="gramStart"/>
+      <w:r>
+        <w:t>code</w:t>
+      </w:r>
+      <w:proofErr w:type="spellEnd"/>
+      <w:r>
+        <w:t xml:space="preserve">  .</w:t>
+      </w:r>
+      <w:proofErr w:type="gramEnd"/>
+    </w:p>
+    <w:p/>
+    <w:p>
+      <w:pPr>
+        <w:pStyle w:val="Ttulo1"/>
+      </w:pPr>
+      <w:r>
+        <w:t xml:space="preserve">Configurar o </w:t>
+      </w:r>
+      <w:r>
+        <w:t xml:space="preserve">seu usuário no </w:t>
+      </w:r>
+      <w:proofErr w:type="spellStart"/>
+      <w:r>
+        <w:t>Git</w:t>
+      </w:r>
+      <w:proofErr w:type="spellEnd"/>
+      <w:r>
+        <w:t>:</w:t>
+      </w:r>
+    </w:p>
+    <w:p>
+      <w:r>
+        <w:t xml:space="preserve">      </w:t>
+      </w:r>
+      <w:proofErr w:type="spellStart"/>
+      <w:r>
+        <w:t>git</w:t>
+      </w:r>
+      <w:proofErr w:type="spellEnd"/>
+      <w:r>
+        <w:t xml:space="preserve"> </w:t>
+      </w:r>
+      <w:proofErr w:type="spellStart"/>
+      <w:r>
+        <w:t>config</w:t>
+      </w:r>
+      <w:proofErr w:type="spellEnd"/>
+      <w:r>
+        <w:t xml:space="preserve"> --global user.name "</w:t>
+      </w:r>
+      <w:proofErr w:type="spellStart"/>
+      <w:r>
+        <w:t>seu_nome</w:t>
+      </w:r>
+      <w:proofErr w:type="spellEnd"/>
+      <w:r>
+        <w:t>"</w:t>
+      </w:r>
+    </w:p>
+    <w:p>
+      <w:r>
+        <w:t xml:space="preserve">      </w:t>
+      </w:r>
+      <w:proofErr w:type="spellStart"/>
+      <w:r>
+        <w:t>git</w:t>
+      </w:r>
+      <w:proofErr w:type="spellEnd"/>
+      <w:r>
+        <w:t xml:space="preserve"> </w:t>
+      </w:r>
+      <w:proofErr w:type="spellStart"/>
+      <w:r>
+        <w:t>config</w:t>
+      </w:r>
+      <w:proofErr w:type="spellEnd"/>
+      <w:r>
+        <w:t xml:space="preserve"> --global </w:t>
+      </w:r>
+      <w:proofErr w:type="spellStart"/>
+      <w:proofErr w:type="gramStart"/>
+      <w:r>
+        <w:t>user.</w:t>
+      </w:r>
+      <w:r>
+        <w:t>email</w:t>
+      </w:r>
+      <w:proofErr w:type="spellEnd"/>
+      <w:proofErr w:type="gramEnd"/>
+      <w:r>
+        <w:t xml:space="preserve"> "</w:t>
+      </w:r>
+      <w:proofErr w:type="spellStart"/>
+      <w:r>
+        <w:t>seu</w:t>
+      </w:r>
+      <w:r>
+        <w:t>@email</w:t>
+      </w:r>
+      <w:proofErr w:type="spellEnd"/>
+      <w:r>
+        <w:t>"</w:t>
+      </w:r>
+    </w:p>
+    <w:p/>
+    <w:p>
+      <w:pPr>
+        <w:pStyle w:val="Ttulo1"/>
+      </w:pPr>
+      <w:r>
+        <w:t>Após alterar o projeto</w:t>
+      </w:r>
+    </w:p>
+    <w:p>
+      <w:r>
+        <w:t>Confirmar no repositório local. COMMIT:</w:t>
+      </w:r>
+    </w:p>
+    <w:p>
+      <w:r>
+        <w:t>Digite uma descrição do que foi alterado e clique no botão “</w:t>
+      </w:r>
+      <w:proofErr w:type="spellStart"/>
+      <w:r>
+        <w:t>Commit</w:t>
+      </w:r>
+      <w:proofErr w:type="spellEnd"/>
+      <w:r>
+        <w:t>”.</w:t>
+      </w:r>
+    </w:p>
+    <w:p/>
+    <w:p>
+      <w:r>
+        <w:drawing>
+          <wp:inline distT="0" distB="0" distL="0" distR="0" wp14:anchorId="5185B2AE" wp14:editId="464D422B">
+            <wp:extent cx="4172532" cy="2553056"/>
+            <wp:effectExtent l="0" t="0" r="0" b="0"/>
+            <wp:docPr id="1" name="Imagem 1"/>
+            <wp:cNvGraphicFramePr>
+              <a:graphicFrameLocks xmlns:a="http://schemas.openxmlformats.org/drawingml/2006/main" noChangeAspect="1"/>
+            </wp:cNvGraphicFramePr>
+            <a:graphic xmlns:a="http://schemas.openxmlformats.org/drawingml/2006/main">
+              <a:graphicData uri="http://schemas.openxmlformats.org/drawingml/2006/picture">
+                <pic:pic xmlns:pic="http://schemas.openxmlformats.org/drawingml/2006/picture">
+                  <pic:nvPicPr>
+                    <pic:cNvPr id="1" name=""/>
+                    <pic:cNvPicPr/>
+                  </pic:nvPicPr>
+                  <pic:blipFill>
+                    <a:blip r:embed="rId5"/>
+                    <a:stretch>
+                      <a:fillRect/>
+                    </a:stretch>
+                  </pic:blipFill>
+                  <pic:spPr>
+                    <a:xfrm>
+                      <a:off x="0" y="0"/>
+                      <a:ext cx="4172532" cy="2553056"/>
+                    </a:xfrm>
+                    <a:prstGeom prst="rect">
+                      <a:avLst/>
+                    </a:prstGeom>
+                  </pic:spPr>
+                </pic:pic>
+              </a:graphicData>
+            </a:graphic>
+          </wp:inline>
+        </w:drawing>
+      </w:r>
+    </w:p>
+    <w:p>
+      <w:r>
+        <w:t>Enviar para o repositório remoto, ou seja, no GitHub:</w:t>
+      </w:r>
+    </w:p>
+    <w:p>
+      <w:r>
+        <w:t>Clique em “</w:t>
+      </w:r>
       <w:bookmarkStart w:id="0" w:name="_GoBack"/>
       <w:bookmarkEnd w:id="0"/>
-    </w:p>
-    <w:p>
-      <w:proofErr w:type="spellStart"/>
-      <w:r>
-        <w:t>cd</w:t>
-      </w:r>
-      <w:proofErr w:type="spellEnd"/>
-      <w:r>
-        <w:t xml:space="preserve"> carreira</w:t>
-      </w:r>
-    </w:p>
-    <w:p>
-      <w:r>
-        <w:t xml:space="preserve">3- Abrir o </w:t>
-      </w:r>
-      <w:proofErr w:type="spellStart"/>
-      <w:r>
-        <w:t>vscode</w:t>
-      </w:r>
-      <w:proofErr w:type="spellEnd"/>
-      <w:r>
-        <w:t xml:space="preserve"> com o comando:</w:t>
-      </w:r>
-    </w:p>
-    <w:p>
-      <w:proofErr w:type="spellStart"/>
-      <w:proofErr w:type="gramStart"/>
-      <w:r>
-        <w:t>code</w:t>
-      </w:r>
-      <w:proofErr w:type="spellEnd"/>
-      <w:r>
-        <w:t xml:space="preserve">  .</w:t>
-      </w:r>
-      <w:proofErr w:type="gramEnd"/>
-    </w:p>
-    <w:p/>
-    <w:p>
-      <w:pPr>
-        <w:rPr>
-          <w:u w:val="single"/>
-        </w:rPr>
-      </w:pPr>
-    </w:p>
-    <w:p/>
-    <w:p/>
-    <w:p/>
+      <w:proofErr w:type="spellStart"/>
+      <w:r>
+        <w:t>Sync</w:t>
+      </w:r>
+      <w:proofErr w:type="spellEnd"/>
+      <w:r>
+        <w:t xml:space="preserve"> </w:t>
+      </w:r>
+      <w:proofErr w:type="spellStart"/>
+      <w:r>
+        <w:t>Changes</w:t>
+      </w:r>
+      <w:proofErr w:type="spellEnd"/>
+      <w:r>
+        <w:t>”</w:t>
+      </w:r>
+    </w:p>
+    <w:p>
+      <w:r>
+        <w:lastRenderedPageBreak/>
+        <w:drawing>
+          <wp:inline distT="0" distB="0" distL="0" distR="0" wp14:anchorId="39653980" wp14:editId="274FAB58">
+            <wp:extent cx="3391373" cy="1305107"/>
+            <wp:effectExtent l="0" t="0" r="0" b="9525"/>
+            <wp:docPr id="2" name="Imagem 2"/>
+            <wp:cNvGraphicFramePr>
+              <a:graphicFrameLocks xmlns:a="http://schemas.openxmlformats.org/drawingml/2006/main" noChangeAspect="1"/>
+            </wp:cNvGraphicFramePr>
+            <a:graphic xmlns:a="http://schemas.openxmlformats.org/drawingml/2006/main">
+              <a:graphicData uri="http://schemas.openxmlformats.org/drawingml/2006/picture">
+                <pic:pic xmlns:pic="http://schemas.openxmlformats.org/drawingml/2006/picture">
+                  <pic:nvPicPr>
+                    <pic:cNvPr id="1" name=""/>
+                    <pic:cNvPicPr/>
+                  </pic:nvPicPr>
+                  <pic:blipFill>
+                    <a:blip r:embed="rId6"/>
+                    <a:stretch>
+                      <a:fillRect/>
+                    </a:stretch>
+                  </pic:blipFill>
+                  <pic:spPr>
+                    <a:xfrm>
+                      <a:off x="0" y="0"/>
+                      <a:ext cx="3391373" cy="1305107"/>
+                    </a:xfrm>
+                    <a:prstGeom prst="rect">
+                      <a:avLst/>
+                    </a:prstGeom>
+                  </pic:spPr>
+                </pic:pic>
+              </a:graphicData>
+            </a:graphic>
+          </wp:inline>
+        </w:drawing>
+      </w:r>
+    </w:p>
     <w:sectPr>
       <w:pgSz w:w="11906" w:h="16838"/>
       <w:pgMar w:top="1417" w:right="1701" w:bottom="1417" w:left="1701" w:header="708" w:footer="708" w:gutter="0"/>

</xml_diff>

<commit_message>
ultima alteração do passo a passo de como enviar alterações para o github.
</commit_message>
<xml_diff>
--- a/doc/Clonar o projeto.docx
+++ b/doc/Clonar o projeto.docx
@@ -244,15 +244,59 @@
     </w:p>
     <w:p>
       <w:r>
+        <w:t xml:space="preserve">Pela linha de comando: </w:t>
+      </w:r>
+    </w:p>
+    <w:p>
+      <w:proofErr w:type="spellStart"/>
+      <w:r>
+        <w:t>git</w:t>
+      </w:r>
+      <w:proofErr w:type="spellEnd"/>
+      <w:r>
+        <w:t xml:space="preserve"> </w:t>
+      </w:r>
+      <w:proofErr w:type="spellStart"/>
+      <w:proofErr w:type="gramStart"/>
+      <w:r>
+        <w:t>add</w:t>
+      </w:r>
+      <w:proofErr w:type="spellEnd"/>
+      <w:r>
+        <w:t xml:space="preserve"> .</w:t>
+      </w:r>
+      <w:proofErr w:type="gramEnd"/>
+    </w:p>
+    <w:p>
+      <w:proofErr w:type="spellStart"/>
+      <w:r>
+        <w:t>git</w:t>
+      </w:r>
+      <w:proofErr w:type="spellEnd"/>
+      <w:r>
+        <w:t xml:space="preserve"> </w:t>
+      </w:r>
+      <w:proofErr w:type="spellStart"/>
+      <w:r>
+        <w:t>commit</w:t>
+      </w:r>
+      <w:proofErr w:type="spellEnd"/>
+      <w:r>
+        <w:t xml:space="preserve"> -m “mensagem do que foi alterado”</w:t>
+      </w:r>
+    </w:p>
+    <w:p>
+      <w:r>
+        <w:lastRenderedPageBreak/>
         <w:t>Enviar para o repositório remoto, ou seja, no GitHub:</w:t>
-      </w:r>
-    </w:p>
-    <w:p>
-      <w:r>
-        <w:t>Clique em “</w:t>
       </w:r>
       <w:bookmarkStart w:id="0" w:name="_GoBack"/>
       <w:bookmarkEnd w:id="0"/>
+    </w:p>
+    <w:p>
+      <w:r>
+        <w:t>Clique em “</w:t>
+      </w:r>
       <w:proofErr w:type="spellStart"/>
       <w:r>
         <w:t>Sync</w:t>
@@ -272,7 +316,48 @@
     </w:p>
     <w:p>
       <w:r>
-        <w:lastRenderedPageBreak/>
+        <w:t xml:space="preserve">Ou no </w:t>
+      </w:r>
+      <w:proofErr w:type="spellStart"/>
+      <w:r>
+        <w:t>prompt</w:t>
+      </w:r>
+      <w:proofErr w:type="spellEnd"/>
+      <w:r>
+        <w:t xml:space="preserve">: </w:t>
+      </w:r>
+      <w:proofErr w:type="spellStart"/>
+      <w:r>
+        <w:t>git</w:t>
+      </w:r>
+      <w:proofErr w:type="spellEnd"/>
+      <w:r>
+        <w:t xml:space="preserve"> </w:t>
+      </w:r>
+      <w:proofErr w:type="spellStart"/>
+      <w:r>
+        <w:t>push</w:t>
+      </w:r>
+      <w:proofErr w:type="spellEnd"/>
+      <w:r>
+        <w:t xml:space="preserve"> </w:t>
+      </w:r>
+      <w:proofErr w:type="spellStart"/>
+      <w:r>
+        <w:t>origin</w:t>
+      </w:r>
+      <w:proofErr w:type="spellEnd"/>
+      <w:r>
+        <w:t xml:space="preserve"> </w:t>
+      </w:r>
+      <w:proofErr w:type="spellStart"/>
+      <w:r>
+        <w:t>main</w:t>
+      </w:r>
+      <w:proofErr w:type="spellEnd"/>
+    </w:p>
+    <w:p>
+      <w:r>
         <w:drawing>
           <wp:inline distT="0" distB="0" distL="0" distR="0" wp14:anchorId="39653980" wp14:editId="274FAB58">
             <wp:extent cx="3391373" cy="1305107"/>
@@ -742,7 +827,6 @@
   <w:style w:type="character" w:default="1" w:styleId="Fontepargpadro">
     <w:name w:val="Default Paragraph Font"/>
     <w:uiPriority w:val="1"/>
-    <w:semiHidden/>
     <w:unhideWhenUsed/>
   </w:style>
   <w:style w:type="table" w:default="1" w:styleId="Tabelanormal">

</xml_diff>